<commit_message>
Updated SoP and added transcript and outline
</commit_message>
<xml_diff>
--- a/proposal_writeups/research_proposals_writeups/ksadovi_research_proposal_v3.docx
+++ b/proposal_writeups/research_proposals_writeups/ksadovi_research_proposal_v3.docx
@@ -109,13 +109,7 @@
         <w:rPr>
           <w:rFonts w:ascii="Times New Roman" w:hAnsi="Times New Roman" w:cs="Times New Roman"/>
         </w:rPr>
-        <w:t>I</w:t>
-      </w:r>
-      <w:r>
-        <w:rPr>
-          <w:rFonts w:ascii="Times New Roman" w:hAnsi="Times New Roman" w:cs="Times New Roman"/>
-        </w:rPr>
-        <w:t xml:space="preserve"> </w:t>
+        <w:t xml:space="preserve">I </w:t>
       </w:r>
       <w:r>
         <w:rPr>
@@ -2339,6 +2333,12 @@
           <w:rFonts w:ascii="Times New Roman" w:hAnsi="Times New Roman" w:cs="Times New Roman"/>
         </w:rPr>
         <w:t xml:space="preserve"> Tyndall, J. (2019), The Local Labour Market Effects of Light Rail Transit</w:t>
+      </w:r>
+      <w:r>
+        <w:rPr>
+          <w:rFonts w:ascii="Times New Roman" w:hAnsi="Times New Roman" w:cs="Times New Roman"/>
+        </w:rPr>
+        <w:t>.</w:t>
       </w:r>
     </w:p>
     <w:sectPr>

</xml_diff>